<commit_message>
megváltoztattam a doc-ot :3
</commit_message>
<xml_diff>
--- a/terv.docx
+++ b/terv.docx
@@ -25,7 +25,20 @@
       </w:r>
       <w:proofErr w:type="spellEnd"/>
       <w:r>
-        <w:t xml:space="preserve"> :shrug:</w:t>
+        <w:t xml:space="preserve"> :</w:t>
+      </w:r>
+      <w:proofErr w:type="spellStart"/>
+      <w:r>
+        <w:t>shrug</w:t>
+      </w:r>
+      <w:proofErr w:type="spellEnd"/>
+      <w:r>
+        <w:t>:</w:t>
+      </w:r>
+    </w:p>
+    <w:p>
+      <w:r>
+        <w:t>itt van nekem is a commit</w:t>
       </w:r>
       <w:bookmarkStart w:id="0" w:name="_GoBack"/>
       <w:bookmarkEnd w:id="0"/>

</xml_diff>